<commit_message>
Aktualizace obsahu dokumentu pro oponenturu
</commit_message>
<xml_diff>
--- a/Dokumenty/Logos polytechnikos - Podklady pro oponenturu.docx
+++ b/Dokumenty/Logos polytechnikos - Podklady pro oponenturu.docx
@@ -3966,7 +3966,16 @@
                                     <w:sz w:val="56"/>
                                     <w:szCs w:val="56"/>
                                   </w:rPr>
-                                  <w:t>Logos Polytechnikos</w:t>
+                                  <w:t xml:space="preserve">Logos </w:t>
+                                </w:r>
+                                <w:r>
+                                  <w:rPr>
+                                    <w:rFonts w:asciiTheme="majorHAnsi" w:eastAsiaTheme="majorEastAsia" w:hAnsiTheme="majorHAnsi" w:cstheme="majorBidi"/>
+                                    <w:color w:val="262626" w:themeColor="text1" w:themeTint="D9"/>
+                                    <w:sz w:val="56"/>
+                                    <w:szCs w:val="56"/>
+                                  </w:rPr>
+                                  <w:t>Polytechnikos</w:t>
                                 </w:r>
                               </w:p>
                               <w:p>
@@ -4166,7 +4175,7 @@
           <w:r>
             <w:fldChar w:fldCharType="separate"/>
           </w:r>
-          <w:hyperlink w:anchor="_Toc60300949" w:history="1">
+          <w:hyperlink w:anchor="_Toc60301901" w:history="1">
             <w:r>
               <w:rPr>
                 <w:rStyle w:val="Hyperlink"/>
@@ -4207,7 +4216,7 @@
                 <w:noProof/>
                 <w:webHidden/>
               </w:rPr>
-              <w:instrText xml:space="preserve"> PAGEREF _Toc60300949 \h </w:instrText>
+              <w:instrText xml:space="preserve"> PAGEREF _Toc60301901 \h </w:instrText>
             </w:r>
             <w:r>
               <w:rPr>
@@ -4250,7 +4259,7 @@
               <w:noProof/>
             </w:rPr>
           </w:pPr>
-          <w:hyperlink w:anchor="_Toc60300950" w:history="1">
+          <w:hyperlink w:anchor="_Toc60301902" w:history="1">
             <w:r>
               <w:rPr>
                 <w:rStyle w:val="Hyperlink"/>
@@ -4291,7 +4300,7 @@
                 <w:noProof/>
                 <w:webHidden/>
               </w:rPr>
-              <w:instrText xml:space="preserve"> PAGEREF _Toc60300950 \h </w:instrText>
+              <w:instrText xml:space="preserve"> PAGEREF _Toc60301902 \h </w:instrText>
             </w:r>
             <w:r>
               <w:rPr>
@@ -4334,7 +4343,7 @@
               <w:noProof/>
             </w:rPr>
           </w:pPr>
-          <w:hyperlink w:anchor="_Toc60300951" w:history="1">
+          <w:hyperlink w:anchor="_Toc60301903" w:history="1">
             <w:r>
               <w:rPr>
                 <w:rStyle w:val="Hyperlink"/>
@@ -4375,7 +4384,7 @@
                 <w:noProof/>
                 <w:webHidden/>
               </w:rPr>
-              <w:instrText xml:space="preserve"> PAGEREF _Toc60300951 \h </w:instrText>
+              <w:instrText xml:space="preserve"> PAGEREF _Toc60301903 \h </w:instrText>
             </w:r>
             <w:r>
               <w:rPr>
@@ -4407,6 +4416,174 @@
           </w:hyperlink>
         </w:p>
         <w:p>
+          <w:pPr>
+            <w:pStyle w:val="TOC1"/>
+            <w:tabs>
+              <w:tab w:val="left" w:pos="440"/>
+              <w:tab w:val="right" w:leader="dot" w:pos="9062"/>
+            </w:tabs>
+            <w:rPr>
+              <w:rFonts w:cstheme="minorBidi"/>
+              <w:noProof/>
+            </w:rPr>
+          </w:pPr>
+          <w:hyperlink w:anchor="_Toc60301904" w:history="1">
+            <w:r>
+              <w:rPr>
+                <w:rStyle w:val="Hyperlink"/>
+                <w:noProof/>
+              </w:rPr>
+              <w:t>4</w:t>
+            </w:r>
+            <w:r>
+              <w:rPr>
+                <w:rFonts w:cstheme="minorBidi"/>
+                <w:noProof/>
+              </w:rPr>
+              <w:tab/>
+            </w:r>
+            <w:r>
+              <w:rPr>
+                <w:rStyle w:val="Hyperlink"/>
+                <w:noProof/>
+              </w:rPr>
+              <w:t>Dostupné funkce</w:t>
+            </w:r>
+            <w:r>
+              <w:rPr>
+                <w:noProof/>
+                <w:webHidden/>
+              </w:rPr>
+              <w:tab/>
+            </w:r>
+            <w:r>
+              <w:rPr>
+                <w:noProof/>
+                <w:webHidden/>
+              </w:rPr>
+              <w:fldChar w:fldCharType="begin"/>
+            </w:r>
+            <w:r>
+              <w:rPr>
+                <w:noProof/>
+                <w:webHidden/>
+              </w:rPr>
+              <w:instrText xml:space="preserve"> PAGEREF _Toc60301904 \h </w:instrText>
+            </w:r>
+            <w:r>
+              <w:rPr>
+                <w:noProof/>
+                <w:webHidden/>
+              </w:rPr>
+            </w:r>
+            <w:r>
+              <w:rPr>
+                <w:noProof/>
+                <w:webHidden/>
+              </w:rPr>
+              <w:fldChar w:fldCharType="separate"/>
+            </w:r>
+            <w:r>
+              <w:rPr>
+                <w:noProof/>
+                <w:webHidden/>
+              </w:rPr>
+              <w:t>3</w:t>
+            </w:r>
+            <w:r>
+              <w:rPr>
+                <w:noProof/>
+                <w:webHidden/>
+              </w:rPr>
+              <w:fldChar w:fldCharType="end"/>
+            </w:r>
+          </w:hyperlink>
+        </w:p>
+        <w:p>
+          <w:pPr>
+            <w:pStyle w:val="TOC1"/>
+            <w:tabs>
+              <w:tab w:val="left" w:pos="440"/>
+              <w:tab w:val="right" w:leader="dot" w:pos="9062"/>
+            </w:tabs>
+            <w:rPr>
+              <w:rFonts w:cstheme="minorBidi"/>
+              <w:noProof/>
+            </w:rPr>
+          </w:pPr>
+          <w:hyperlink w:anchor="_Toc60301905" w:history="1">
+            <w:r>
+              <w:rPr>
+                <w:rStyle w:val="Hyperlink"/>
+                <w:noProof/>
+              </w:rPr>
+              <w:t>5</w:t>
+            </w:r>
+            <w:r>
+              <w:rPr>
+                <w:rFonts w:cstheme="minorBidi"/>
+                <w:noProof/>
+              </w:rPr>
+              <w:tab/>
+            </w:r>
+            <w:r>
+              <w:rPr>
+                <w:rStyle w:val="Hyperlink"/>
+                <w:noProof/>
+              </w:rPr>
+              <w:t>Kontakty</w:t>
+            </w:r>
+            <w:r>
+              <w:rPr>
+                <w:noProof/>
+                <w:webHidden/>
+              </w:rPr>
+              <w:tab/>
+            </w:r>
+            <w:r>
+              <w:rPr>
+                <w:noProof/>
+                <w:webHidden/>
+              </w:rPr>
+              <w:fldChar w:fldCharType="begin"/>
+            </w:r>
+            <w:r>
+              <w:rPr>
+                <w:noProof/>
+                <w:webHidden/>
+              </w:rPr>
+              <w:instrText xml:space="preserve"> PAGEREF _Toc60301905 \h </w:instrText>
+            </w:r>
+            <w:r>
+              <w:rPr>
+                <w:noProof/>
+                <w:webHidden/>
+              </w:rPr>
+            </w:r>
+            <w:r>
+              <w:rPr>
+                <w:noProof/>
+                <w:webHidden/>
+              </w:rPr>
+              <w:fldChar w:fldCharType="separate"/>
+            </w:r>
+            <w:r>
+              <w:rPr>
+                <w:noProof/>
+                <w:webHidden/>
+              </w:rPr>
+              <w:t>3</w:t>
+            </w:r>
+            <w:r>
+              <w:rPr>
+                <w:noProof/>
+                <w:webHidden/>
+              </w:rPr>
+              <w:fldChar w:fldCharType="end"/>
+            </w:r>
+          </w:hyperlink>
+        </w:p>
+        <w:p>
           <w:r>
             <w:rPr>
               <w:b/>
@@ -4435,7 +4612,7 @@
       <w:pPr>
         <w:pStyle w:val="Heading1"/>
       </w:pPr>
-      <w:bookmarkStart w:id="0" w:name="_Toc60300949"/>
+      <w:bookmarkStart w:id="0" w:name="_Toc60301901"/>
       <w:r>
         <w:lastRenderedPageBreak/>
         <w:t>Prostředí</w:t>
@@ -4553,7 +4730,7 @@
       <w:pPr>
         <w:pStyle w:val="Heading1"/>
       </w:pPr>
-      <w:bookmarkStart w:id="1" w:name="_Toc60300950"/>
+      <w:bookmarkStart w:id="1" w:name="_Toc60301902"/>
       <w:r>
         <w:t>Uživatelé</w:t>
       </w:r>
@@ -4796,7 +4973,7 @@
       <w:pPr>
         <w:pStyle w:val="Heading1"/>
       </w:pPr>
-      <w:bookmarkStart w:id="2" w:name="_Toc60300951"/>
+      <w:bookmarkStart w:id="2" w:name="_Toc60301903"/>
       <w:r>
         <w:t>Dokumentace</w:t>
       </w:r>
@@ -4878,7 +5055,7 @@
       <w:r>
         <w:t xml:space="preserve">Scrumdesk projektu: </w:t>
       </w:r>
-      <w:hyperlink r:id="rId13" w:history="1">
+      <w:hyperlink r:id="rId13" w:anchor="/projects/33261/work-scrum" w:history="1">
         <w:r>
           <w:rPr>
             <w:rStyle w:val="Hyperlink"/>
@@ -4895,10 +5072,12 @@
       <w:pPr>
         <w:pStyle w:val="Heading1"/>
       </w:pPr>
+      <w:bookmarkStart w:id="3" w:name="_Toc60301904"/>
       <w:r>
         <w:lastRenderedPageBreak/>
         <w:t>Dostupné funkce</w:t>
       </w:r>
+      <w:bookmarkEnd w:id="3"/>
     </w:p>
     <w:p>
       <w:r>
@@ -5122,9 +5301,11 @@
       <w:pPr>
         <w:pStyle w:val="Heading1"/>
       </w:pPr>
+      <w:bookmarkStart w:id="4" w:name="_Toc60301905"/>
       <w:r>
         <w:t>Kontakty</w:t>
       </w:r>
+      <w:bookmarkEnd w:id="4"/>
     </w:p>
     <w:p>
       <w:r>

</xml_diff>